<commit_message>
Showing how to commit and use github
</commit_message>
<xml_diff>
--- a/PR_ira_sos.docx
+++ b/PR_ira_sos.docx
@@ -13,30 +13,179 @@
         <w:t>se the arrow keys to move the</w:t>
       </w:r>
       <w:r>
-        <w:t xml:space="preserve"> blue</w:t>
-      </w:r>
-      <w:r>
-        <w:t xml:space="preserve"> square through the maze of balls to the end zone.</w:t>
+        <w:t xml:space="preserve"> </w:t>
+      </w:r>
+      <w:r>
+        <w:t xml:space="preserve">teddy bear </w:t>
+      </w:r>
+      <w:r>
+        <w:t xml:space="preserve">through the maze of </w:t>
+      </w:r>
+      <w:r>
+        <w:t>squares</w:t>
+      </w:r>
+      <w:r>
+        <w:t xml:space="preserve"> to the </w:t>
+      </w:r>
+      <w:r>
+        <w:rPr>
+          <w:i/>
+        </w:rPr>
+        <w:t>Goal</w:t>
+      </w:r>
+      <w:r>
+        <w:t xml:space="preserve"> spot.</w:t>
       </w:r>
       <w:r>
         <w:t xml:space="preserve">  It will have many moving objects </w:t>
       </w:r>
       <w:r>
-        <w:t xml:space="preserve">and a few stationary (level scenery) </w:t>
-      </w:r>
-      <w:r>
-        <w:t xml:space="preserve">that will be of type </w:t>
+        <w:t xml:space="preserve">and </w:t>
+      </w:r>
+      <w:r>
+        <w:t xml:space="preserve">one stationary, </w:t>
+      </w:r>
+      <w:r>
+        <w:rPr>
+          <w:i/>
+        </w:rPr>
+        <w:t>Goal</w:t>
+      </w:r>
+      <w:r>
+        <w:t xml:space="preserve"> spot.</w:t>
+      </w:r>
+      <w:r>
+        <w:t xml:space="preserve">  </w:t>
+      </w:r>
+    </w:p>
+    <w:p>
+      <w:r>
+        <w:t>Our three classes that will</w:t>
+      </w:r>
+      <w:r>
+        <w:t xml:space="preserve"> descend from</w:t>
+      </w:r>
+      <w:r>
+        <w:t xml:space="preserve"> PFigure are:</w:t>
+      </w:r>
+    </w:p>
+    <w:p>
+      <w:pPr>
+        <w:pStyle w:val="ListParagraph"/>
+        <w:numPr>
+          <w:ilvl w:val="0"/>
+          <w:numId w:val="3"/>
+        </w:numPr>
+      </w:pPr>
+      <w:r>
+        <w:t>G</w:t>
+      </w:r>
+      <w:r>
+        <w:t>raphics drawn teddy bear that the player will control</w:t>
+      </w:r>
+    </w:p>
+    <w:p>
+      <w:pPr>
+        <w:pStyle w:val="ListParagraph"/>
+        <w:numPr>
+          <w:ilvl w:val="0"/>
+          <w:numId w:val="3"/>
+        </w:numPr>
+      </w:pPr>
+      <w:r>
+        <w:t>Boxes that the player must avoid</w:t>
+      </w:r>
+    </w:p>
+    <w:p>
+      <w:pPr>
+        <w:pStyle w:val="ListParagraph"/>
+        <w:numPr>
+          <w:ilvl w:val="0"/>
+          <w:numId w:val="3"/>
+        </w:numPr>
+      </w:pPr>
+      <w:r>
+        <w:t xml:space="preserve">The </w:t>
+      </w:r>
+      <w:r>
+        <w:rPr>
+          <w:i/>
+        </w:rPr>
+        <w:t>Goal</w:t>
+      </w:r>
+      <w:r>
+        <w:t xml:space="preserve"> spot that will be</w:t>
+      </w:r>
+      <w:r>
+        <w:t xml:space="preserve"> an</w:t>
+      </w:r>
+      <w:r>
+        <w:t xml:space="preserve"> </w:t>
+      </w:r>
+      <w:r>
+        <w:t>image</w:t>
+      </w:r>
+    </w:p>
+    <w:p>
+      <w:r>
+        <w:t xml:space="preserve">The </w:t>
       </w:r>
       <w:proofErr w:type="spellStart"/>
       <w:r>
-        <w:t>PFigure</w:t>
+        <w:t>parameterless</w:t>
       </w:r>
       <w:proofErr w:type="spellEnd"/>
       <w:r>
-        <w:t>.</w:t>
-      </w:r>
-      <w:r>
-        <w:t xml:space="preserve">  </w:t>
+        <w:t xml:space="preserve"> m</w:t>
+      </w:r>
+      <w:r>
+        <w:t xml:space="preserve">ove </w:t>
+      </w:r>
+      <w:r>
+        <w:t>m</w:t>
+      </w:r>
+      <w:r>
+        <w:t>ethod in PFigure that will be overwritten will be as follows:</w:t>
+      </w:r>
+    </w:p>
+    <w:p>
+      <w:pPr>
+        <w:pStyle w:val="ListParagraph"/>
+        <w:numPr>
+          <w:ilvl w:val="0"/>
+          <w:numId w:val="4"/>
+        </w:numPr>
+      </w:pPr>
+      <w:proofErr w:type="gramStart"/>
+      <w:r>
+        <w:t>t</w:t>
+      </w:r>
+      <w:r>
+        <w:t>eddyFigure</w:t>
+      </w:r>
+      <w:proofErr w:type="gramEnd"/>
+      <w:r>
+        <w:t>: Will Move depending upon what key the user has pressed at a constant velocity.</w:t>
+      </w:r>
+    </w:p>
+    <w:p>
+      <w:pPr>
+        <w:pStyle w:val="ListParagraph"/>
+        <w:numPr>
+          <w:ilvl w:val="0"/>
+          <w:numId w:val="4"/>
+        </w:numPr>
+      </w:pPr>
+      <w:proofErr w:type="gramStart"/>
+      <w:r>
+        <w:t>d</w:t>
+      </w:r>
+      <w:r>
+        <w:t>eathBox</w:t>
+      </w:r>
+      <w:proofErr w:type="gramEnd"/>
+      <w:r>
+        <w:t>: Will move at a randomly generated velocity for box its x and y direction.  They will go warp over to the opposite edge of the screen when it reaches an edge.</w:t>
       </w:r>
     </w:p>
     <w:p>
@@ -53,7 +202,13 @@
         </w:numPr>
       </w:pPr>
       <w:r>
-        <w:t>Use Keyboard events to move the box</w:t>
+        <w:t xml:space="preserve">Use </w:t>
+      </w:r>
+      <w:r>
+        <w:t>k</w:t>
+      </w:r>
+      <w:r>
+        <w:t>eyboard events to move the teddy bear</w:t>
       </w:r>
     </w:p>
     <w:p>
@@ -65,7 +220,7 @@
         </w:numPr>
       </w:pPr>
       <w:r>
-        <w:t>Create 3 levels</w:t>
+        <w:t>Make difficulty increase in every level</w:t>
       </w:r>
     </w:p>
     <w:p>
@@ -77,7 +232,7 @@
         </w:numPr>
       </w:pPr>
       <w:r>
-        <w:t>Make difficulty increase in every level</w:t>
+        <w:t>Make it look good and inviting</w:t>
       </w:r>
     </w:p>
     <w:p>
@@ -89,39 +244,108 @@
         </w:numPr>
       </w:pPr>
       <w:r>
-        <w:t>Make it look good and inviting</w:t>
-      </w:r>
-    </w:p>
-    <w:p>
-      <w:r>
-        <w:t>For extra credit: One EC point for every additional level</w:t>
-      </w:r>
-    </w:p>
-    <w:p>
-      <w:r>
-        <w:t>Expected time per person: 10-15 hours</w:t>
-      </w:r>
-    </w:p>
-    <w:p>
-      <w:r>
-        <w:t>Preview</w:t>
-      </w:r>
-      <w:r>
-        <w:t>:</w:t>
+        <w:t>Add a</w:t>
       </w:r>
       <w:bookmarkStart w:id="0" w:name="_GoBack"/>
       <w:bookmarkEnd w:id="0"/>
-    </w:p>
-    <w:p>
-      <w:r>
+      <w:r>
+        <w:t xml:space="preserve"> level Counter</w:t>
+      </w:r>
+    </w:p>
+    <w:p>
+      <w:r>
+        <w:t>For the randomness:</w:t>
+      </w:r>
+    </w:p>
+    <w:p>
+      <w:pPr>
+        <w:pStyle w:val="ListParagraph"/>
+        <w:numPr>
+          <w:ilvl w:val="0"/>
+          <w:numId w:val="7"/>
+        </w:numPr>
+      </w:pPr>
+      <w:r>
+        <w:t>Every time a deathBox hits a wall, it will generate new velocities at random</w:t>
+      </w:r>
+    </w:p>
+    <w:p>
+      <w:pPr>
+        <w:pStyle w:val="ListParagraph"/>
+        <w:numPr>
+          <w:ilvl w:val="1"/>
+          <w:numId w:val="7"/>
+        </w:numPr>
+        <w:spacing w:before="240"/>
+      </w:pPr>
+      <w:r>
+        <w:t>If the new velocity would make the deathBox continue to hit the wall, we will set the opposite of that velocity to the deathBox.</w:t>
+      </w:r>
+    </w:p>
+    <w:p>
+      <w:r>
+        <w:t>For extra credit:</w:t>
+      </w:r>
+    </w:p>
+    <w:p>
+      <w:pPr>
+        <w:pStyle w:val="ListParagraph"/>
+        <w:numPr>
+          <w:ilvl w:val="0"/>
+          <w:numId w:val="6"/>
+        </w:numPr>
+      </w:pPr>
+      <w:r>
+        <w:t>Add a timer</w:t>
+      </w:r>
+      <w:r>
+        <w:t xml:space="preserve"> (in seconds)</w:t>
+      </w:r>
+    </w:p>
+    <w:p>
+      <w:pPr>
+        <w:pStyle w:val="ListParagraph"/>
+        <w:numPr>
+          <w:ilvl w:val="0"/>
+          <w:numId w:val="6"/>
+        </w:numPr>
+      </w:pPr>
+      <w:r>
+        <w:t>Add a score</w:t>
+      </w:r>
+    </w:p>
+    <w:p>
+      <w:r>
+        <w:t xml:space="preserve"> </w:t>
+      </w:r>
+      <w:r>
+        <w:t>Expected time per person: 10-15 hours</w:t>
+      </w:r>
+    </w:p>
+    <w:p>
+      <w:pPr>
         <w:rPr>
           <w:noProof/>
         </w:rPr>
+      </w:pPr>
+      <w:r>
+        <w:t>Preview</w:t>
+      </w:r>
+      <w:r>
+        <w:t>:</w:t>
+      </w:r>
+    </w:p>
+    <w:p>
+      <w:r>
+        <w:rPr>
+          <w:noProof/>
+        </w:rPr>
+        <w:lastRenderedPageBreak/>
         <w:drawing>
-          <wp:inline distT="0" distB="0" distL="0" distR="0">
-            <wp:extent cx="5943600" cy="4419600"/>
-            <wp:effectExtent l="0" t="0" r="0" b="0"/>
-            <wp:docPr id="3" name="Picture 3"/>
+          <wp:inline distT="0" distB="0" distL="0" distR="0" wp14:anchorId="72393EF6" wp14:editId="193154A9">
+            <wp:extent cx="5943444" cy="3521075"/>
+            <wp:effectExtent l="0" t="0" r="635" b="3175"/>
+            <wp:docPr id="1" name="Picture 1"/>
             <wp:cNvGraphicFramePr>
               <a:graphicFrameLocks xmlns:a="http://schemas.openxmlformats.org/drawingml/2006/main" noChangeAspect="1"/>
             </wp:cNvGraphicFramePr>
@@ -129,11 +353,11 @@
               <a:graphicData uri="http://schemas.openxmlformats.org/drawingml/2006/picture">
                 <pic:pic xmlns:pic="http://schemas.openxmlformats.org/drawingml/2006/picture">
                   <pic:nvPicPr>
-                    <pic:cNvPr id="3" name="preview.png"/>
+                    <pic:cNvPr id="1" name="screenshot1.png"/>
                     <pic:cNvPicPr/>
                   </pic:nvPicPr>
                   <pic:blipFill>
-                    <a:blip r:embed="rId5">
+                    <a:blip r:embed="rId5" cstate="print">
                       <a:extLst>
                         <a:ext uri="{28A0092B-C50C-407E-A947-70E740481C1C}">
                           <a14:useLocalDpi xmlns:a14="http://schemas.microsoft.com/office/drawing/2010/main" val="0"/>
@@ -147,7 +371,7 @@
                   <pic:spPr>
                     <a:xfrm>
                       <a:off x="0" y="0"/>
-                      <a:ext cx="5943600" cy="4419600"/>
+                      <a:ext cx="5943444" cy="3521075"/>
                     </a:xfrm>
                     <a:prstGeom prst="rect">
                       <a:avLst/>
@@ -164,6 +388,66 @@
       <w:pPr>
         <w:pStyle w:val="ListParagraph"/>
       </w:pPr>
+      <w:r>
+        <w:rPr>
+          <w:noProof/>
+        </w:rPr>
+        <w:drawing>
+          <wp:anchor distT="0" distB="0" distL="114300" distR="114300" simplePos="0" relativeHeight="251658240" behindDoc="0" locked="0" layoutInCell="1" allowOverlap="1" wp14:anchorId="42F1E51A" wp14:editId="54EEEC89">
+            <wp:simplePos x="0" y="0"/>
+            <wp:positionH relativeFrom="margin">
+              <wp:align>right</wp:align>
+            </wp:positionH>
+            <wp:positionV relativeFrom="paragraph">
+              <wp:posOffset>247015</wp:posOffset>
+            </wp:positionV>
+            <wp:extent cx="5943600" cy="3521075"/>
+            <wp:effectExtent l="0" t="0" r="0" b="3175"/>
+            <wp:wrapSquare wrapText="bothSides"/>
+            <wp:docPr id="3" name="Picture 3"/>
+            <wp:cNvGraphicFramePr>
+              <a:graphicFrameLocks xmlns:a="http://schemas.openxmlformats.org/drawingml/2006/main" noChangeAspect="1"/>
+            </wp:cNvGraphicFramePr>
+            <a:graphic xmlns:a="http://schemas.openxmlformats.org/drawingml/2006/main">
+              <a:graphicData uri="http://schemas.openxmlformats.org/drawingml/2006/picture">
+                <pic:pic xmlns:pic="http://schemas.openxmlformats.org/drawingml/2006/picture">
+                  <pic:nvPicPr>
+                    <pic:cNvPr id="3" name="screenshot9.png"/>
+                    <pic:cNvPicPr/>
+                  </pic:nvPicPr>
+                  <pic:blipFill>
+                    <a:blip r:embed="rId6" cstate="print">
+                      <a:extLst>
+                        <a:ext uri="{28A0092B-C50C-407E-A947-70E740481C1C}">
+                          <a14:useLocalDpi xmlns:a14="http://schemas.microsoft.com/office/drawing/2010/main" val="0"/>
+                        </a:ext>
+                      </a:extLst>
+                    </a:blip>
+                    <a:stretch>
+                      <a:fillRect/>
+                    </a:stretch>
+                  </pic:blipFill>
+                  <pic:spPr>
+                    <a:xfrm>
+                      <a:off x="0" y="0"/>
+                      <a:ext cx="5943600" cy="3521075"/>
+                    </a:xfrm>
+                    <a:prstGeom prst="rect">
+                      <a:avLst/>
+                    </a:prstGeom>
+                  </pic:spPr>
+                </pic:pic>
+              </a:graphicData>
+            </a:graphic>
+            <wp14:sizeRelH relativeFrom="page">
+              <wp14:pctWidth>0</wp14:pctWidth>
+            </wp14:sizeRelH>
+            <wp14:sizeRelV relativeFrom="page">
+              <wp14:pctHeight>0</wp14:pctHeight>
+            </wp14:sizeRelV>
+          </wp:anchor>
+        </w:drawing>
+      </w:r>
     </w:p>
     <w:sectPr>
       <w:pgSz w:w="12240" w:h="15840"/>
@@ -178,6 +462,318 @@
 <file path=word/numbering.xml><?xml version="1.0" encoding="utf-8"?>
 <w:numbering xmlns:wpc="http://schemas.microsoft.com/office/word/2010/wordprocessingCanvas" xmlns:mc="http://schemas.openxmlformats.org/markup-compatibility/2006" xmlns:o="urn:schemas-microsoft-com:office:office" xmlns:r="http://schemas.openxmlformats.org/officeDocument/2006/relationships" xmlns:m="http://schemas.openxmlformats.org/officeDocument/2006/math" xmlns:v="urn:schemas-microsoft-com:vml" xmlns:wp14="http://schemas.microsoft.com/office/word/2010/wordprocessingDrawing" xmlns:wp="http://schemas.openxmlformats.org/drawingml/2006/wordprocessingDrawing" xmlns:w10="urn:schemas-microsoft-com:office:word" xmlns:w="http://schemas.openxmlformats.org/wordprocessingml/2006/main" xmlns:w14="http://schemas.microsoft.com/office/word/2010/wordml" xmlns:w15="http://schemas.microsoft.com/office/word/2012/wordml" xmlns:wpg="http://schemas.microsoft.com/office/word/2010/wordprocessingGroup" xmlns:wpi="http://schemas.microsoft.com/office/word/2010/wordprocessingInk" xmlns:wne="http://schemas.microsoft.com/office/word/2006/wordml" xmlns:wps="http://schemas.microsoft.com/office/word/2010/wordprocessingShape" mc:Ignorable="w14 w15 wp14">
   <w:abstractNum w:abstractNumId="0" w15:restartNumberingAfterBreak="0">
+    <w:nsid w:val="29C23A47"/>
+    <w:multiLevelType w:val="hybridMultilevel"/>
+    <w:tmpl w:val="E828FD10"/>
+    <w:lvl w:ilvl="0" w:tplc="0409000F">
+      <w:start w:val="1"/>
+      <w:numFmt w:val="decimal"/>
+      <w:lvlText w:val="%1."/>
+      <w:lvlJc w:val="left"/>
+      <w:pPr>
+        <w:ind w:left="720" w:hanging="360"/>
+      </w:pPr>
+    </w:lvl>
+    <w:lvl w:ilvl="1" w:tplc="04090019" w:tentative="1">
+      <w:start w:val="1"/>
+      <w:numFmt w:val="lowerLetter"/>
+      <w:lvlText w:val="%2."/>
+      <w:lvlJc w:val="left"/>
+      <w:pPr>
+        <w:ind w:left="1440" w:hanging="360"/>
+      </w:pPr>
+    </w:lvl>
+    <w:lvl w:ilvl="2" w:tplc="0409001B" w:tentative="1">
+      <w:start w:val="1"/>
+      <w:numFmt w:val="lowerRoman"/>
+      <w:lvlText w:val="%3."/>
+      <w:lvlJc w:val="right"/>
+      <w:pPr>
+        <w:ind w:left="2160" w:hanging="180"/>
+      </w:pPr>
+    </w:lvl>
+    <w:lvl w:ilvl="3" w:tplc="0409000F" w:tentative="1">
+      <w:start w:val="1"/>
+      <w:numFmt w:val="decimal"/>
+      <w:lvlText w:val="%4."/>
+      <w:lvlJc w:val="left"/>
+      <w:pPr>
+        <w:ind w:left="2880" w:hanging="360"/>
+      </w:pPr>
+    </w:lvl>
+    <w:lvl w:ilvl="4" w:tplc="04090019" w:tentative="1">
+      <w:start w:val="1"/>
+      <w:numFmt w:val="lowerLetter"/>
+      <w:lvlText w:val="%5."/>
+      <w:lvlJc w:val="left"/>
+      <w:pPr>
+        <w:ind w:left="3600" w:hanging="360"/>
+      </w:pPr>
+    </w:lvl>
+    <w:lvl w:ilvl="5" w:tplc="0409001B" w:tentative="1">
+      <w:start w:val="1"/>
+      <w:numFmt w:val="lowerRoman"/>
+      <w:lvlText w:val="%6."/>
+      <w:lvlJc w:val="right"/>
+      <w:pPr>
+        <w:ind w:left="4320" w:hanging="180"/>
+      </w:pPr>
+    </w:lvl>
+    <w:lvl w:ilvl="6" w:tplc="0409000F" w:tentative="1">
+      <w:start w:val="1"/>
+      <w:numFmt w:val="decimal"/>
+      <w:lvlText w:val="%7."/>
+      <w:lvlJc w:val="left"/>
+      <w:pPr>
+        <w:ind w:left="5040" w:hanging="360"/>
+      </w:pPr>
+    </w:lvl>
+    <w:lvl w:ilvl="7" w:tplc="04090019" w:tentative="1">
+      <w:start w:val="1"/>
+      <w:numFmt w:val="lowerLetter"/>
+      <w:lvlText w:val="%8."/>
+      <w:lvlJc w:val="left"/>
+      <w:pPr>
+        <w:ind w:left="5760" w:hanging="360"/>
+      </w:pPr>
+    </w:lvl>
+    <w:lvl w:ilvl="8" w:tplc="0409001B" w:tentative="1">
+      <w:start w:val="1"/>
+      <w:numFmt w:val="lowerRoman"/>
+      <w:lvlText w:val="%9."/>
+      <w:lvlJc w:val="right"/>
+      <w:pPr>
+        <w:ind w:left="6480" w:hanging="180"/>
+      </w:pPr>
+    </w:lvl>
+  </w:abstractNum>
+  <w:abstractNum w:abstractNumId="1" w15:restartNumberingAfterBreak="0">
+    <w:nsid w:val="4CC159D4"/>
+    <w:multiLevelType w:val="hybridMultilevel"/>
+    <w:tmpl w:val="B0DA19AE"/>
+    <w:lvl w:ilvl="0" w:tplc="04090001">
+      <w:start w:val="1"/>
+      <w:numFmt w:val="bullet"/>
+      <w:lvlText w:val=""/>
+      <w:lvlJc w:val="left"/>
+      <w:pPr>
+        <w:ind w:left="720" w:hanging="360"/>
+      </w:pPr>
+      <w:rPr>
+        <w:rFonts w:ascii="Symbol" w:hAnsi="Symbol" w:hint="default"/>
+      </w:rPr>
+    </w:lvl>
+    <w:lvl w:ilvl="1" w:tplc="04090003" w:tentative="1">
+      <w:start w:val="1"/>
+      <w:numFmt w:val="bullet"/>
+      <w:lvlText w:val="o"/>
+      <w:lvlJc w:val="left"/>
+      <w:pPr>
+        <w:ind w:left="1440" w:hanging="360"/>
+      </w:pPr>
+      <w:rPr>
+        <w:rFonts w:ascii="Courier New" w:hAnsi="Courier New" w:cs="Courier New" w:hint="default"/>
+      </w:rPr>
+    </w:lvl>
+    <w:lvl w:ilvl="2" w:tplc="04090005" w:tentative="1">
+      <w:start w:val="1"/>
+      <w:numFmt w:val="bullet"/>
+      <w:lvlText w:val=""/>
+      <w:lvlJc w:val="left"/>
+      <w:pPr>
+        <w:ind w:left="2160" w:hanging="360"/>
+      </w:pPr>
+      <w:rPr>
+        <w:rFonts w:ascii="Wingdings" w:hAnsi="Wingdings" w:hint="default"/>
+      </w:rPr>
+    </w:lvl>
+    <w:lvl w:ilvl="3" w:tplc="04090001" w:tentative="1">
+      <w:start w:val="1"/>
+      <w:numFmt w:val="bullet"/>
+      <w:lvlText w:val=""/>
+      <w:lvlJc w:val="left"/>
+      <w:pPr>
+        <w:ind w:left="2880" w:hanging="360"/>
+      </w:pPr>
+      <w:rPr>
+        <w:rFonts w:ascii="Symbol" w:hAnsi="Symbol" w:hint="default"/>
+      </w:rPr>
+    </w:lvl>
+    <w:lvl w:ilvl="4" w:tplc="04090003" w:tentative="1">
+      <w:start w:val="1"/>
+      <w:numFmt w:val="bullet"/>
+      <w:lvlText w:val="o"/>
+      <w:lvlJc w:val="left"/>
+      <w:pPr>
+        <w:ind w:left="3600" w:hanging="360"/>
+      </w:pPr>
+      <w:rPr>
+        <w:rFonts w:ascii="Courier New" w:hAnsi="Courier New" w:cs="Courier New" w:hint="default"/>
+      </w:rPr>
+    </w:lvl>
+    <w:lvl w:ilvl="5" w:tplc="04090005" w:tentative="1">
+      <w:start w:val="1"/>
+      <w:numFmt w:val="bullet"/>
+      <w:lvlText w:val=""/>
+      <w:lvlJc w:val="left"/>
+      <w:pPr>
+        <w:ind w:left="4320" w:hanging="360"/>
+      </w:pPr>
+      <w:rPr>
+        <w:rFonts w:ascii="Wingdings" w:hAnsi="Wingdings" w:hint="default"/>
+      </w:rPr>
+    </w:lvl>
+    <w:lvl w:ilvl="6" w:tplc="04090001" w:tentative="1">
+      <w:start w:val="1"/>
+      <w:numFmt w:val="bullet"/>
+      <w:lvlText w:val=""/>
+      <w:lvlJc w:val="left"/>
+      <w:pPr>
+        <w:ind w:left="5040" w:hanging="360"/>
+      </w:pPr>
+      <w:rPr>
+        <w:rFonts w:ascii="Symbol" w:hAnsi="Symbol" w:hint="default"/>
+      </w:rPr>
+    </w:lvl>
+    <w:lvl w:ilvl="7" w:tplc="04090003" w:tentative="1">
+      <w:start w:val="1"/>
+      <w:numFmt w:val="bullet"/>
+      <w:lvlText w:val="o"/>
+      <w:lvlJc w:val="left"/>
+      <w:pPr>
+        <w:ind w:left="5760" w:hanging="360"/>
+      </w:pPr>
+      <w:rPr>
+        <w:rFonts w:ascii="Courier New" w:hAnsi="Courier New" w:cs="Courier New" w:hint="default"/>
+      </w:rPr>
+    </w:lvl>
+    <w:lvl w:ilvl="8" w:tplc="04090005" w:tentative="1">
+      <w:start w:val="1"/>
+      <w:numFmt w:val="bullet"/>
+      <w:lvlText w:val=""/>
+      <w:lvlJc w:val="left"/>
+      <w:pPr>
+        <w:ind w:left="6480" w:hanging="360"/>
+      </w:pPr>
+      <w:rPr>
+        <w:rFonts w:ascii="Wingdings" w:hAnsi="Wingdings" w:hint="default"/>
+      </w:rPr>
+    </w:lvl>
+  </w:abstractNum>
+  <w:abstractNum w:abstractNumId="2" w15:restartNumberingAfterBreak="0">
+    <w:nsid w:val="699B26FA"/>
+    <w:multiLevelType w:val="hybridMultilevel"/>
+    <w:tmpl w:val="DDD6F024"/>
+    <w:lvl w:ilvl="0" w:tplc="04090003">
+      <w:start w:val="1"/>
+      <w:numFmt w:val="bullet"/>
+      <w:lvlText w:val="o"/>
+      <w:lvlJc w:val="left"/>
+      <w:pPr>
+        <w:ind w:left="720" w:hanging="360"/>
+      </w:pPr>
+      <w:rPr>
+        <w:rFonts w:ascii="Courier New" w:hAnsi="Courier New" w:cs="Courier New" w:hint="default"/>
+      </w:rPr>
+    </w:lvl>
+    <w:lvl w:ilvl="1" w:tplc="04090003">
+      <w:start w:val="1"/>
+      <w:numFmt w:val="bullet"/>
+      <w:lvlText w:val="o"/>
+      <w:lvlJc w:val="left"/>
+      <w:pPr>
+        <w:ind w:left="1440" w:hanging="360"/>
+      </w:pPr>
+      <w:rPr>
+        <w:rFonts w:ascii="Courier New" w:hAnsi="Courier New" w:cs="Courier New" w:hint="default"/>
+      </w:rPr>
+    </w:lvl>
+    <w:lvl w:ilvl="2" w:tplc="04090005" w:tentative="1">
+      <w:start w:val="1"/>
+      <w:numFmt w:val="bullet"/>
+      <w:lvlText w:val=""/>
+      <w:lvlJc w:val="left"/>
+      <w:pPr>
+        <w:ind w:left="2160" w:hanging="360"/>
+      </w:pPr>
+      <w:rPr>
+        <w:rFonts w:ascii="Wingdings" w:hAnsi="Wingdings" w:hint="default"/>
+      </w:rPr>
+    </w:lvl>
+    <w:lvl w:ilvl="3" w:tplc="04090001" w:tentative="1">
+      <w:start w:val="1"/>
+      <w:numFmt w:val="bullet"/>
+      <w:lvlText w:val=""/>
+      <w:lvlJc w:val="left"/>
+      <w:pPr>
+        <w:ind w:left="2880" w:hanging="360"/>
+      </w:pPr>
+      <w:rPr>
+        <w:rFonts w:ascii="Symbol" w:hAnsi="Symbol" w:hint="default"/>
+      </w:rPr>
+    </w:lvl>
+    <w:lvl w:ilvl="4" w:tplc="04090003" w:tentative="1">
+      <w:start w:val="1"/>
+      <w:numFmt w:val="bullet"/>
+      <w:lvlText w:val="o"/>
+      <w:lvlJc w:val="left"/>
+      <w:pPr>
+        <w:ind w:left="3600" w:hanging="360"/>
+      </w:pPr>
+      <w:rPr>
+        <w:rFonts w:ascii="Courier New" w:hAnsi="Courier New" w:cs="Courier New" w:hint="default"/>
+      </w:rPr>
+    </w:lvl>
+    <w:lvl w:ilvl="5" w:tplc="04090005" w:tentative="1">
+      <w:start w:val="1"/>
+      <w:numFmt w:val="bullet"/>
+      <w:lvlText w:val=""/>
+      <w:lvlJc w:val="left"/>
+      <w:pPr>
+        <w:ind w:left="4320" w:hanging="360"/>
+      </w:pPr>
+      <w:rPr>
+        <w:rFonts w:ascii="Wingdings" w:hAnsi="Wingdings" w:hint="default"/>
+      </w:rPr>
+    </w:lvl>
+    <w:lvl w:ilvl="6" w:tplc="04090001" w:tentative="1">
+      <w:start w:val="1"/>
+      <w:numFmt w:val="bullet"/>
+      <w:lvlText w:val=""/>
+      <w:lvlJc w:val="left"/>
+      <w:pPr>
+        <w:ind w:left="5040" w:hanging="360"/>
+      </w:pPr>
+      <w:rPr>
+        <w:rFonts w:ascii="Symbol" w:hAnsi="Symbol" w:hint="default"/>
+      </w:rPr>
+    </w:lvl>
+    <w:lvl w:ilvl="7" w:tplc="04090003" w:tentative="1">
+      <w:start w:val="1"/>
+      <w:numFmt w:val="bullet"/>
+      <w:lvlText w:val="o"/>
+      <w:lvlJc w:val="left"/>
+      <w:pPr>
+        <w:ind w:left="5760" w:hanging="360"/>
+      </w:pPr>
+      <w:rPr>
+        <w:rFonts w:ascii="Courier New" w:hAnsi="Courier New" w:cs="Courier New" w:hint="default"/>
+      </w:rPr>
+    </w:lvl>
+    <w:lvl w:ilvl="8" w:tplc="04090005" w:tentative="1">
+      <w:start w:val="1"/>
+      <w:numFmt w:val="bullet"/>
+      <w:lvlText w:val=""/>
+      <w:lvlJc w:val="left"/>
+      <w:pPr>
+        <w:ind w:left="6480" w:hanging="360"/>
+      </w:pPr>
+      <w:rPr>
+        <w:rFonts w:ascii="Wingdings" w:hAnsi="Wingdings" w:hint="default"/>
+      </w:rPr>
+    </w:lvl>
+  </w:abstractNum>
+  <w:abstractNum w:abstractNumId="3" w15:restartNumberingAfterBreak="0">
     <w:nsid w:val="6E5B5BE2"/>
     <w:multiLevelType w:val="hybridMultilevel"/>
     <w:tmpl w:val="542A2BE4"/>
@@ -290,7 +886,7 @@
       </w:rPr>
     </w:lvl>
   </w:abstractNum>
-  <w:abstractNum w:abstractNumId="1" w15:restartNumberingAfterBreak="0">
+  <w:abstractNum w:abstractNumId="4" w15:restartNumberingAfterBreak="0">
     <w:nsid w:val="6F207752"/>
     <w:multiLevelType w:val="hybridMultilevel"/>
     <w:tmpl w:val="95960168"/>
@@ -403,11 +999,198 @@
       </w:rPr>
     </w:lvl>
   </w:abstractNum>
+  <w:abstractNum w:abstractNumId="5" w15:restartNumberingAfterBreak="0">
+    <w:nsid w:val="7185489A"/>
+    <w:multiLevelType w:val="hybridMultilevel"/>
+    <w:tmpl w:val="13006CF8"/>
+    <w:lvl w:ilvl="0" w:tplc="0409000F">
+      <w:start w:val="1"/>
+      <w:numFmt w:val="decimal"/>
+      <w:lvlText w:val="%1."/>
+      <w:lvlJc w:val="left"/>
+      <w:pPr>
+        <w:ind w:left="720" w:hanging="360"/>
+      </w:pPr>
+    </w:lvl>
+    <w:lvl w:ilvl="1" w:tplc="04090019" w:tentative="1">
+      <w:start w:val="1"/>
+      <w:numFmt w:val="lowerLetter"/>
+      <w:lvlText w:val="%2."/>
+      <w:lvlJc w:val="left"/>
+      <w:pPr>
+        <w:ind w:left="1440" w:hanging="360"/>
+      </w:pPr>
+    </w:lvl>
+    <w:lvl w:ilvl="2" w:tplc="0409001B" w:tentative="1">
+      <w:start w:val="1"/>
+      <w:numFmt w:val="lowerRoman"/>
+      <w:lvlText w:val="%3."/>
+      <w:lvlJc w:val="right"/>
+      <w:pPr>
+        <w:ind w:left="2160" w:hanging="180"/>
+      </w:pPr>
+    </w:lvl>
+    <w:lvl w:ilvl="3" w:tplc="0409000F" w:tentative="1">
+      <w:start w:val="1"/>
+      <w:numFmt w:val="decimal"/>
+      <w:lvlText w:val="%4."/>
+      <w:lvlJc w:val="left"/>
+      <w:pPr>
+        <w:ind w:left="2880" w:hanging="360"/>
+      </w:pPr>
+    </w:lvl>
+    <w:lvl w:ilvl="4" w:tplc="04090019" w:tentative="1">
+      <w:start w:val="1"/>
+      <w:numFmt w:val="lowerLetter"/>
+      <w:lvlText w:val="%5."/>
+      <w:lvlJc w:val="left"/>
+      <w:pPr>
+        <w:ind w:left="3600" w:hanging="360"/>
+      </w:pPr>
+    </w:lvl>
+    <w:lvl w:ilvl="5" w:tplc="0409001B" w:tentative="1">
+      <w:start w:val="1"/>
+      <w:numFmt w:val="lowerRoman"/>
+      <w:lvlText w:val="%6."/>
+      <w:lvlJc w:val="right"/>
+      <w:pPr>
+        <w:ind w:left="4320" w:hanging="180"/>
+      </w:pPr>
+    </w:lvl>
+    <w:lvl w:ilvl="6" w:tplc="0409000F" w:tentative="1">
+      <w:start w:val="1"/>
+      <w:numFmt w:val="decimal"/>
+      <w:lvlText w:val="%7."/>
+      <w:lvlJc w:val="left"/>
+      <w:pPr>
+        <w:ind w:left="5040" w:hanging="360"/>
+      </w:pPr>
+    </w:lvl>
+    <w:lvl w:ilvl="7" w:tplc="04090019" w:tentative="1">
+      <w:start w:val="1"/>
+      <w:numFmt w:val="lowerLetter"/>
+      <w:lvlText w:val="%8."/>
+      <w:lvlJc w:val="left"/>
+      <w:pPr>
+        <w:ind w:left="5760" w:hanging="360"/>
+      </w:pPr>
+    </w:lvl>
+    <w:lvl w:ilvl="8" w:tplc="0409001B" w:tentative="1">
+      <w:start w:val="1"/>
+      <w:numFmt w:val="lowerRoman"/>
+      <w:lvlText w:val="%9."/>
+      <w:lvlJc w:val="right"/>
+      <w:pPr>
+        <w:ind w:left="6480" w:hanging="180"/>
+      </w:pPr>
+    </w:lvl>
+  </w:abstractNum>
+  <w:abstractNum w:abstractNumId="6" w15:restartNumberingAfterBreak="0">
+    <w:nsid w:val="782F78DC"/>
+    <w:multiLevelType w:val="hybridMultilevel"/>
+    <w:tmpl w:val="E4B0ED4E"/>
+    <w:lvl w:ilvl="0" w:tplc="0409000F">
+      <w:start w:val="1"/>
+      <w:numFmt w:val="decimal"/>
+      <w:lvlText w:val="%1."/>
+      <w:lvlJc w:val="left"/>
+      <w:pPr>
+        <w:ind w:left="720" w:hanging="360"/>
+      </w:pPr>
+    </w:lvl>
+    <w:lvl w:ilvl="1" w:tplc="04090019" w:tentative="1">
+      <w:start w:val="1"/>
+      <w:numFmt w:val="lowerLetter"/>
+      <w:lvlText w:val="%2."/>
+      <w:lvlJc w:val="left"/>
+      <w:pPr>
+        <w:ind w:left="1440" w:hanging="360"/>
+      </w:pPr>
+    </w:lvl>
+    <w:lvl w:ilvl="2" w:tplc="0409001B" w:tentative="1">
+      <w:start w:val="1"/>
+      <w:numFmt w:val="lowerRoman"/>
+      <w:lvlText w:val="%3."/>
+      <w:lvlJc w:val="right"/>
+      <w:pPr>
+        <w:ind w:left="2160" w:hanging="180"/>
+      </w:pPr>
+    </w:lvl>
+    <w:lvl w:ilvl="3" w:tplc="0409000F" w:tentative="1">
+      <w:start w:val="1"/>
+      <w:numFmt w:val="decimal"/>
+      <w:lvlText w:val="%4."/>
+      <w:lvlJc w:val="left"/>
+      <w:pPr>
+        <w:ind w:left="2880" w:hanging="360"/>
+      </w:pPr>
+    </w:lvl>
+    <w:lvl w:ilvl="4" w:tplc="04090019" w:tentative="1">
+      <w:start w:val="1"/>
+      <w:numFmt w:val="lowerLetter"/>
+      <w:lvlText w:val="%5."/>
+      <w:lvlJc w:val="left"/>
+      <w:pPr>
+        <w:ind w:left="3600" w:hanging="360"/>
+      </w:pPr>
+    </w:lvl>
+    <w:lvl w:ilvl="5" w:tplc="0409001B" w:tentative="1">
+      <w:start w:val="1"/>
+      <w:numFmt w:val="lowerRoman"/>
+      <w:lvlText w:val="%6."/>
+      <w:lvlJc w:val="right"/>
+      <w:pPr>
+        <w:ind w:left="4320" w:hanging="180"/>
+      </w:pPr>
+    </w:lvl>
+    <w:lvl w:ilvl="6" w:tplc="0409000F" w:tentative="1">
+      <w:start w:val="1"/>
+      <w:numFmt w:val="decimal"/>
+      <w:lvlText w:val="%7."/>
+      <w:lvlJc w:val="left"/>
+      <w:pPr>
+        <w:ind w:left="5040" w:hanging="360"/>
+      </w:pPr>
+    </w:lvl>
+    <w:lvl w:ilvl="7" w:tplc="04090019" w:tentative="1">
+      <w:start w:val="1"/>
+      <w:numFmt w:val="lowerLetter"/>
+      <w:lvlText w:val="%8."/>
+      <w:lvlJc w:val="left"/>
+      <w:pPr>
+        <w:ind w:left="5760" w:hanging="360"/>
+      </w:pPr>
+    </w:lvl>
+    <w:lvl w:ilvl="8" w:tplc="0409001B" w:tentative="1">
+      <w:start w:val="1"/>
+      <w:numFmt w:val="lowerRoman"/>
+      <w:lvlText w:val="%9."/>
+      <w:lvlJc w:val="right"/>
+      <w:pPr>
+        <w:ind w:left="6480" w:hanging="180"/>
+      </w:pPr>
+    </w:lvl>
+  </w:abstractNum>
   <w:num w:numId="1">
+    <w:abstractNumId w:val="3"/>
+  </w:num>
+  <w:num w:numId="2">
+    <w:abstractNumId w:val="4"/>
+  </w:num>
+  <w:num w:numId="3">
+    <w:abstractNumId w:val="6"/>
+  </w:num>
+  <w:num w:numId="4">
     <w:abstractNumId w:val="0"/>
   </w:num>
-  <w:num w:numId="2">
+  <w:num w:numId="5">
+    <w:abstractNumId w:val="5"/>
+  </w:num>
+  <w:num w:numId="6">
     <w:abstractNumId w:val="1"/>
+  </w:num>
+  <w:num w:numId="7">
+    <w:abstractNumId w:val="2"/>
   </w:num>
 </w:numbering>
 </file>

</xml_diff>